<commit_message>
Added static library slides and example of throwing away unused code
</commit_message>
<xml_diff>
--- a/MySpeech.docx
+++ b/MySpeech.docx
@@ -1104,6 +1104,14 @@
         <w:t>.</w:t>
       </w:r>
       <w:proofErr w:type="gramEnd"/>
+    </w:p>
+    <w:p>
+      <w:r>
+        <w:rPr>
+          <w:highlight w:val="yellow"/>
+        </w:rPr>
+        <w:t>Maybe find another name for hereditary disease</w:t>
+      </w:r>
     </w:p>
     <w:sectPr>
       <w:pgSz w:w="12240" w:h="15840"/>

</xml_diff>

<commit_message>
Added some pictures. Addede StaticMemberMessUp example.
</commit_message>
<xml_diff>
--- a/MySpeech.docx
+++ b/MySpeech.docx
@@ -1111,6 +1111,137 @@
           <w:highlight w:val="yellow"/>
         </w:rPr>
         <w:t>Maybe find another name for hereditary disease</w:t>
+      </w:r>
+    </w:p>
+    <w:p>
+      <w:pPr>
+        <w:rPr>
+          <w:lang w:val="ru-RU"/>
+        </w:rPr>
+      </w:pPr>
+      <w:r>
+        <w:rPr>
+          <w:highlight w:val="yellow"/>
+          <w:lang w:val="ru-RU"/>
+        </w:rPr>
+        <w:t xml:space="preserve">Добавить к слайду про анализ вывода </w:t>
+      </w:r>
+      <w:r>
+        <w:rPr>
+          <w:highlight w:val="yellow"/>
+        </w:rPr>
+        <w:t>nm</w:t>
+      </w:r>
+      <w:r>
+        <w:rPr>
+          <w:highlight w:val="yellow"/>
+          <w:lang w:val="ru-RU"/>
+        </w:rPr>
+        <w:t xml:space="preserve"> для </w:t>
+      </w:r>
+      <w:r>
+        <w:rPr>
+          <w:highlight w:val="yellow"/>
+        </w:rPr>
+        <w:t>static</w:t>
+      </w:r>
+      <w:r>
+        <w:rPr>
+          <w:highlight w:val="yellow"/>
+          <w:lang w:val="ru-RU"/>
+        </w:rPr>
+        <w:t xml:space="preserve"> </w:t>
+      </w:r>
+      <w:r>
+        <w:rPr>
+          <w:highlight w:val="yellow"/>
+        </w:rPr>
+        <w:t>member</w:t>
+      </w:r>
+      <w:r>
+        <w:rPr>
+          <w:highlight w:val="yellow"/>
+          <w:lang w:val="ru-RU"/>
+        </w:rPr>
+        <w:t xml:space="preserve"> </w:t>
+      </w:r>
+      <w:r>
+        <w:rPr>
+          <w:highlight w:val="yellow"/>
+        </w:rPr>
+        <w:t>mess</w:t>
+      </w:r>
+      <w:r>
+        <w:rPr>
+          <w:highlight w:val="yellow"/>
+          <w:lang w:val="ru-RU"/>
+        </w:rPr>
+        <w:t xml:space="preserve"> </w:t>
+      </w:r>
+      <w:r>
+        <w:rPr>
+          <w:highlight w:val="yellow"/>
+        </w:rPr>
+        <w:t>up</w:t>
+      </w:r>
+      <w:proofErr w:type="gramStart"/>
+      <w:r>
+        <w:rPr>
+          <w:highlight w:val="yellow"/>
+          <w:lang w:val="ru-RU"/>
+        </w:rPr>
+        <w:t xml:space="preserve"> :</w:t>
+      </w:r>
+      <w:proofErr w:type="gramEnd"/>
+      <w:r>
+        <w:rPr>
+          <w:highlight w:val="yellow"/>
+          <w:lang w:val="ru-RU"/>
+        </w:rPr>
+        <w:t xml:space="preserve">: </w:t>
+      </w:r>
+      <w:proofErr w:type="spellStart"/>
+      <w:r>
+        <w:rPr>
+          <w:highlight w:val="yellow"/>
+        </w:rPr>
+        <w:t>unix</w:t>
+      </w:r>
+      <w:proofErr w:type="spellEnd"/>
+      <w:r>
+        <w:rPr>
+          <w:highlight w:val="yellow"/>
+          <w:lang w:val="ru-RU"/>
+        </w:rPr>
+        <w:t xml:space="preserve"> </w:t>
+      </w:r>
+      <w:r>
+        <w:rPr>
+          <w:highlight w:val="yellow"/>
+        </w:rPr>
+        <w:t>version</w:t>
+      </w:r>
+      <w:r>
+        <w:rPr>
+          <w:highlight w:val="yellow"/>
+          <w:lang w:val="ru-RU"/>
+        </w:rPr>
+        <w:t xml:space="preserve"> объяснение как раскрывается данная переменная во время загрузки </w:t>
+      </w:r>
+      <w:proofErr w:type="spellStart"/>
+      <w:r>
+        <w:rPr>
+          <w:highlight w:val="yellow"/>
+        </w:rPr>
+        <w:t>dll</w:t>
+      </w:r>
+      <w:proofErr w:type="spellEnd"/>
+      <w:r>
+        <w:rPr>
+          <w:highlight w:val="yellow"/>
+          <w:lang w:val="ru-RU"/>
+        </w:rPr>
+        <w:t>.</w:t>
       </w:r>
     </w:p>
     <w:sectPr>

</xml_diff>

<commit_message>
Updated first 10 slides and wrote a text for them.
</commit_message>
<xml_diff>
--- a/MySpeech.docx
+++ b/MySpeech.docx
@@ -24,9 +24,17 @@
       </w:r>
     </w:p>
     <w:p>
+      <w:pPr>
+        <w:rPr>
+          <w:i/>
+        </w:rPr>
+      </w:pPr>
       <w:r>
         <w:t>It’s nice to see that you came here in your free time to listen about C++ linker!</w:t>
       </w:r>
+      <w:r>
+        <w:t xml:space="preserve"> I really appreciate that you’ve made your choice in that way.</w:t>
+      </w:r>
     </w:p>
     <w:p>
       <w:r>
@@ -57,10 +65,30 @@
       </w:r>
       <w:proofErr w:type="spellEnd"/>
       <w:r>
-        <w:t>”. Even though it will be good to know about possible traps that we can get in, right?</w:t>
-      </w:r>
-    </w:p>
-    <w:p/>
+        <w:t xml:space="preserve">”. </w:t>
+      </w:r>
+      <w:r>
+        <w:t xml:space="preserve">But still </w:t>
+      </w:r>
+      <w:r>
+        <w:t>it will be good to know about possible traps that we can get in, right?</w:t>
+      </w:r>
+    </w:p>
+    <w:p>
+      <w:r>
+        <w:t>Even though we will cover some basic things about work of linker, I’m sure that there will be a lot of interesting information for advanced C++ developers.</w:t>
+      </w:r>
+    </w:p>
+    <w:p>
+      <w:r>
+        <w:t>I prepared quite a big presentation for today so we will split into parts with a short break when you can ask some questions or go for a cup of coffee.</w:t>
+      </w:r>
+    </w:p>
+    <w:p>
+      <w:r>
+        <w:t>Please be ready for some C++ code and diagrams. And let’s dive into C++ linker.</w:t>
+      </w:r>
+    </w:p>
     <w:p>
       <w:proofErr w:type="gramStart"/>
       <w:r>
@@ -102,7 +130,13 @@
     <w:p/>
     <w:p>
       <w:r>
-        <w:t xml:space="preserve">First we have preprocessing stage. On this stage all preprocessor command executed. Like #include, #define and others. So, here is one example. You can see what </w:t>
+        <w:t>First we have preprocessing stage. On this stage all preprocessor command</w:t>
+      </w:r>
+      <w:r>
+        <w:t>s are</w:t>
+      </w:r>
+      <w:r>
+        <w:t xml:space="preserve"> executed. Like #include, #define and others. So, here is one example. You can see what </w:t>
       </w:r>
       <w:proofErr w:type="gramStart"/>
       <w:r>
@@ -136,13 +170,27 @@
     </w:p>
     <w:p>
       <w:r>
-        <w:t>You maybe already know what I want to say? Yes, this is first tip – don’t include everything in your *.cpp files. It can drastically increase size of your binary files.</w:t>
-      </w:r>
-    </w:p>
-    <w:p/>
-    <w:p>
-      <w:proofErr w:type="gramStart"/>
-      <w:r>
+        <w:t>And the</w:t>
+      </w:r>
+      <w:r>
+        <w:t xml:space="preserve"> first tip </w:t>
+      </w:r>
+      <w:r>
+        <w:t xml:space="preserve">comes right away </w:t>
+      </w:r>
+      <w:r>
+        <w:t>– don’t include everything in your *.cpp files. It can drastically increase size of your binary files.</w:t>
+      </w:r>
+    </w:p>
+    <w:p>
+      <w:r>
+        <w:t>But okay, I’m pretty sure that you are aware of it, so let’s move on.</w:t>
+      </w:r>
+    </w:p>
+    <w:p>
+      <w:proofErr w:type="gramStart"/>
+      <w:r>
+        <w:lastRenderedPageBreak/>
         <w:t xml:space="preserve">Slide </w:t>
       </w:r>
       <w:r>
@@ -162,6 +210,11 @@
         <w:t>second step is translation. So on this stage compiler is working. Lexical analyzer is checking syntax and your file is parsed and divided into tokens. As the output we have assembler listing of your code.</w:t>
       </w:r>
     </w:p>
+    <w:p>
+      <w:r>
+        <w:t xml:space="preserve">In it you can find the names of function, static variable and some numbers. </w:t>
+      </w:r>
+    </w:p>
     <w:p/>
     <w:p>
       <w:proofErr w:type="gramStart"/>
@@ -215,6 +268,87 @@
     <w:p/>
     <w:p>
       <w:r>
+        <w:t xml:space="preserve">So now, let me introduce one more tool that we will use for analysis. </w:t>
+      </w:r>
+      <w:proofErr w:type="gramStart"/>
+      <w:r>
+        <w:t>It’s</w:t>
+      </w:r>
+      <w:proofErr w:type="gramEnd"/>
+      <w:r>
+        <w:t xml:space="preserve"> name is </w:t>
+      </w:r>
+      <w:proofErr w:type="spellStart"/>
+      <w:r>
+        <w:t>objdump</w:t>
+      </w:r>
+      <w:proofErr w:type="spellEnd"/>
+      <w:r>
+        <w:t xml:space="preserve">. And </w:t>
+      </w:r>
+      <w:r>
+        <w:t xml:space="preserve">here </w:t>
+      </w:r>
+      <w:proofErr w:type="gramStart"/>
+      <w:r>
+        <w:t xml:space="preserve">is </w:t>
+      </w:r>
+      <w:r>
+        <w:t xml:space="preserve"> </w:t>
+      </w:r>
+      <w:r>
+        <w:t>one</w:t>
+      </w:r>
+      <w:proofErr w:type="gramEnd"/>
+      <w:r>
+        <w:t xml:space="preserve"> example of </w:t>
+      </w:r>
+      <w:proofErr w:type="spellStart"/>
+      <w:r>
+        <w:t>it’s</w:t>
+      </w:r>
+      <w:proofErr w:type="spellEnd"/>
+      <w:r>
+        <w:t xml:space="preserve"> output just to give you an intuition </w:t>
+      </w:r>
+      <w:r>
+        <w:t>of what it can do for you.</w:t>
+      </w:r>
+    </w:p>
+    <w:p>
+      <w:r>
+        <w:t xml:space="preserve">-s </w:t>
+      </w:r>
+      <w:proofErr w:type="gramStart"/>
+      <w:r>
+        <w:t>option  shows</w:t>
+      </w:r>
+      <w:proofErr w:type="gramEnd"/>
+      <w:r>
+        <w:t xml:space="preserve"> you the contents of the sections inside object file.</w:t>
+      </w:r>
+    </w:p>
+    <w:p>
+      <w:r>
+        <w:t>Full description can be found here…</w:t>
+      </w:r>
+    </w:p>
+    <w:p>
+      <w:r>
+        <w:t>Later we will use this tool with some other options as this is quite a powerful tool.</w:t>
+      </w:r>
+    </w:p>
+    <w:p/>
+    <w:p>
+      <w:proofErr w:type="gramStart"/>
+      <w:r>
+        <w:t>Slide 7.</w:t>
+      </w:r>
+      <w:proofErr w:type="gramEnd"/>
+    </w:p>
+    <w:p/>
+    <w:p>
+      <w:r>
         <w:t xml:space="preserve">Ok, what’s next? I want to remind you that only </w:t>
       </w:r>
       <w:proofErr w:type="spellStart"/>
@@ -223,7 +357,10 @@
       </w:r>
       <w:proofErr w:type="spellEnd"/>
       <w:r>
-        <w:t xml:space="preserve"> files are compiled in C++. And as an output we have object file for each </w:t>
+        <w:t xml:space="preserve"> files are compiled in C++.</w:t>
+      </w:r>
+      <w:r>
+        <w:t xml:space="preserve"> In other words header files are not compiled standalone and always included in some file with implementation, known as </w:t>
       </w:r>
       <w:proofErr w:type="spellStart"/>
       <w:r>
@@ -231,10 +368,27 @@
       </w:r>
       <w:proofErr w:type="spellEnd"/>
       <w:r>
+        <w:t xml:space="preserve"> files. </w:t>
+      </w:r>
+      <w:r>
+        <w:t xml:space="preserve">And as an output we have object file for each </w:t>
+      </w:r>
+      <w:proofErr w:type="spellStart"/>
+      <w:r>
+        <w:t>cpp</w:t>
+      </w:r>
+      <w:proofErr w:type="spellEnd"/>
+      <w:r>
         <w:t xml:space="preserve"> file.</w:t>
       </w:r>
       <w:r>
-        <w:t xml:space="preserve"> So, on compilation stage </w:t>
+        <w:t xml:space="preserve"> </w:t>
+      </w:r>
+      <w:r>
+        <w:t>But please note that</w:t>
+      </w:r>
+      <w:r>
+        <w:t xml:space="preserve"> on compilation stage </w:t>
       </w:r>
       <w:proofErr w:type="spellStart"/>
       <w:r>
@@ -392,8 +546,36 @@
       <w:r>
         <w:t>) should be somewhere defined. And if we will combine those 2 *.cpp files together everything will be just perfect</w:t>
       </w:r>
-    </w:p>
-    <w:p/>
+      <w:r>
+        <w:t>.</w:t>
+      </w:r>
+    </w:p>
+    <w:p/>
+    <w:p>
+      <w:proofErr w:type="gramStart"/>
+      <w:r>
+        <w:t>Slide 8.</w:t>
+      </w:r>
+      <w:proofErr w:type="gramEnd"/>
+    </w:p>
+    <w:p/>
+    <w:p>
+      <w:proofErr w:type="gramStart"/>
+      <w:r>
+        <w:t>Like in this example.</w:t>
+      </w:r>
+      <w:proofErr w:type="gramEnd"/>
+    </w:p>
+    <w:p>
+      <w:r>
+        <w:t xml:space="preserve">So, this is exactly what linker is doing. It combines many object files together, building a bridge between them.  This link here is this bridge. </w:t>
+      </w:r>
+      <w:proofErr w:type="gramStart"/>
+      <w:r>
+        <w:t>When those two object files are combined into one executable it’s pretty clear where to go if we want to call function A.</w:t>
+      </w:r>
+      <w:proofErr w:type="gramEnd"/>
+    </w:p>
     <w:p>
       <w:proofErr w:type="spellStart"/>
       <w:r>
@@ -410,611 +592,142 @@
         <w:t>: add information about reason why linker was introduced (lack of memory). And also that linking is very memory consuming.</w:t>
       </w:r>
     </w:p>
-    <w:p>
-      <w:r>
-        <w:t xml:space="preserve">So, this is exactly what linker is doing. It combines many object files together.  </w:t>
-      </w:r>
-    </w:p>
-    <w:p/>
-    <w:p/>
-    <w:p>
-      <w:proofErr w:type="gramStart"/>
-      <w:r>
-        <w:lastRenderedPageBreak/>
-        <w:t>Slide 7.</w:t>
-      </w:r>
-      <w:proofErr w:type="gramEnd"/>
-    </w:p>
-    <w:p/>
-    <w:p>
-      <w:r>
-        <w:t>Because if we will look at such example:</w:t>
-      </w:r>
-    </w:p>
-    <w:p>
-      <w:pPr>
-        <w:spacing w:after="0"/>
-        <w:rPr>
-          <w:rFonts w:ascii="Consolas" w:hAnsi="Consolas" w:cs="Consolas"/>
-        </w:rPr>
-      </w:pPr>
-      <w:proofErr w:type="gramStart"/>
-      <w:r>
-        <w:rPr>
-          <w:rFonts w:ascii="Consolas" w:hAnsi="Consolas" w:cs="Consolas"/>
-        </w:rPr>
-        <w:t>static</w:t>
-      </w:r>
-      <w:proofErr w:type="gramEnd"/>
-      <w:r>
-        <w:rPr>
-          <w:rFonts w:ascii="Consolas" w:hAnsi="Consolas" w:cs="Consolas"/>
-        </w:rPr>
+    <w:p/>
+    <w:p>
+      <w:proofErr w:type="gramStart"/>
+      <w:r>
+        <w:t xml:space="preserve">Slide </w:t>
+      </w:r>
+      <w:r>
+        <w:t>9</w:t>
+      </w:r>
+      <w:r>
+        <w:t>.</w:t>
+      </w:r>
+      <w:proofErr w:type="gramEnd"/>
+    </w:p>
+    <w:p/>
+    <w:p>
+      <w:r>
+        <w:t xml:space="preserve">On this slide you can see the linker’s job from other point of view. </w:t>
+      </w:r>
+    </w:p>
+    <w:p>
+      <w:r>
+        <w:t xml:space="preserve">In </w:t>
+      </w:r>
+      <w:proofErr w:type="spellStart"/>
+      <w:r>
+        <w:t>main.o</w:t>
+      </w:r>
+      <w:proofErr w:type="spellEnd"/>
+      <w:r>
+        <w:t xml:space="preserve"> we have </w:t>
+      </w:r>
+      <w:proofErr w:type="gramStart"/>
+      <w:r>
+        <w:t>A(</w:t>
+      </w:r>
+      <w:proofErr w:type="gramEnd"/>
+      <w:r>
+        <w:t xml:space="preserve">) function undefined (which upper case “U” stands for). But in </w:t>
+      </w:r>
+      <w:proofErr w:type="spellStart"/>
+      <w:r>
+        <w:t>A.o</w:t>
+      </w:r>
+      <w:proofErr w:type="spellEnd"/>
+      <w:r>
+        <w:t xml:space="preserve"> it is defined according to the upper case letter “T” and it is also defined in the final executable file.</w:t>
+      </w:r>
+    </w:p>
+    <w:p>
+      <w:r>
+        <w:t xml:space="preserve">So, we can say that linker is responsible for resolving all undefined symbols from all object files included into the linkage. </w:t>
+      </w:r>
+    </w:p>
+    <w:p>
+      <w:r>
+        <w:t xml:space="preserve">So now, I think we can understand why those error messages like “unresolved symbols … </w:t>
+      </w:r>
+      <w:proofErr w:type="spellStart"/>
+      <w:r>
+        <w:t>smth</w:t>
+      </w:r>
+      <w:proofErr w:type="spellEnd"/>
+      <w:r>
         <w:t xml:space="preserve"> </w:t>
       </w:r>
       <w:proofErr w:type="spellStart"/>
       <w:r>
-        <w:rPr>
-          <w:rFonts w:ascii="Consolas" w:hAnsi="Consolas" w:cs="Consolas"/>
-        </w:rPr>
-        <w:t>int</w:t>
-      </w:r>
-      <w:proofErr w:type="spellEnd"/>
-      <w:r>
-        <w:rPr>
-          <w:rFonts w:ascii="Consolas" w:hAnsi="Consolas" w:cs="Consolas"/>
-        </w:rPr>
-        <w:t xml:space="preserve"> a = 1234;</w:t>
-      </w:r>
-    </w:p>
-    <w:p>
-      <w:pPr>
-        <w:spacing w:after="0"/>
-        <w:rPr>
-          <w:rFonts w:ascii="Consolas" w:hAnsi="Consolas" w:cs="Consolas"/>
-        </w:rPr>
-      </w:pPr>
-      <w:proofErr w:type="gramStart"/>
-      <w:r>
-        <w:rPr>
-          <w:rFonts w:ascii="Consolas" w:hAnsi="Consolas" w:cs="Consolas"/>
-        </w:rPr>
-        <w:t>static</w:t>
-      </w:r>
-      <w:proofErr w:type="gramEnd"/>
-      <w:r>
-        <w:rPr>
-          <w:rFonts w:ascii="Consolas" w:hAnsi="Consolas" w:cs="Consolas"/>
-        </w:rPr>
-        <w:t xml:space="preserve"> double </w:t>
-      </w:r>
-      <w:proofErr w:type="spellStart"/>
-      <w:r>
-        <w:rPr>
-          <w:rFonts w:ascii="Consolas" w:hAnsi="Consolas" w:cs="Consolas"/>
-        </w:rPr>
-        <w:t>doub</w:t>
-      </w:r>
-      <w:proofErr w:type="spellEnd"/>
-      <w:r>
-        <w:rPr>
-          <w:rFonts w:ascii="Consolas" w:hAnsi="Consolas" w:cs="Consolas"/>
-        </w:rPr>
-        <w:t>;</w:t>
-      </w:r>
-    </w:p>
-    <w:p>
-      <w:pPr>
-        <w:spacing w:after="0"/>
-        <w:rPr>
-          <w:rFonts w:ascii="Consolas" w:hAnsi="Consolas" w:cs="Consolas"/>
-        </w:rPr>
-      </w:pPr>
-      <w:proofErr w:type="gramStart"/>
-      <w:r>
-        <w:rPr>
-          <w:rFonts w:ascii="Consolas" w:hAnsi="Consolas" w:cs="Consolas"/>
-        </w:rPr>
-        <w:t>char</w:t>
-      </w:r>
-      <w:proofErr w:type="gramEnd"/>
-      <w:r>
-        <w:rPr>
-          <w:rFonts w:ascii="Consolas" w:hAnsi="Consolas" w:cs="Consolas"/>
-        </w:rPr>
-        <w:t xml:space="preserve"> </w:t>
-      </w:r>
-      <w:proofErr w:type="spellStart"/>
-      <w:r>
-        <w:rPr>
-          <w:rFonts w:ascii="Consolas" w:hAnsi="Consolas" w:cs="Consolas"/>
-        </w:rPr>
-        <w:t>chr</w:t>
-      </w:r>
-      <w:proofErr w:type="spellEnd"/>
-      <w:r>
-        <w:rPr>
-          <w:rFonts w:ascii="Consolas" w:hAnsi="Consolas" w:cs="Consolas"/>
-        </w:rPr>
-        <w:t>;</w:t>
-      </w:r>
-    </w:p>
-    <w:p>
-      <w:pPr>
-        <w:spacing w:after="0"/>
-        <w:rPr>
-          <w:rFonts w:ascii="Consolas" w:hAnsi="Consolas" w:cs="Consolas"/>
-        </w:rPr>
-      </w:pPr>
-    </w:p>
-    <w:p>
-      <w:pPr>
-        <w:spacing w:after="0"/>
-        <w:rPr>
-          <w:rFonts w:ascii="Consolas" w:hAnsi="Consolas" w:cs="Consolas"/>
-        </w:rPr>
-      </w:pPr>
-      <w:proofErr w:type="gramStart"/>
-      <w:r>
-        <w:rPr>
-          <w:rFonts w:ascii="Consolas" w:hAnsi="Consolas" w:cs="Consolas"/>
-        </w:rPr>
-        <w:t>void</w:t>
-      </w:r>
-      <w:proofErr w:type="gramEnd"/>
-      <w:r>
-        <w:rPr>
-          <w:rFonts w:ascii="Consolas" w:hAnsi="Consolas" w:cs="Consolas"/>
-        </w:rPr>
-        <w:t xml:space="preserve"> A()</w:t>
-      </w:r>
-    </w:p>
-    <w:p>
-      <w:pPr>
-        <w:spacing w:after="0"/>
-        <w:rPr>
-          <w:rFonts w:ascii="Consolas" w:hAnsi="Consolas" w:cs="Consolas"/>
-        </w:rPr>
-      </w:pPr>
-      <w:r>
-        <w:rPr>
-          <w:rFonts w:ascii="Consolas" w:hAnsi="Consolas" w:cs="Consolas"/>
-        </w:rPr>
-        <w:t>{</w:t>
-      </w:r>
-    </w:p>
-    <w:p>
-      <w:pPr>
-        <w:spacing w:after="0"/>
-        <w:rPr>
-          <w:rFonts w:ascii="Consolas" w:hAnsi="Consolas" w:cs="Consolas"/>
-        </w:rPr>
-      </w:pPr>
-      <w:r>
-        <w:rPr>
-          <w:rFonts w:ascii="Consolas" w:hAnsi="Consolas" w:cs="Consolas"/>
-        </w:rPr>
-        <w:t xml:space="preserve">    </w:t>
-      </w:r>
-      <w:proofErr w:type="spellStart"/>
-      <w:proofErr w:type="gramStart"/>
-      <w:r>
-        <w:rPr>
-          <w:rFonts w:ascii="Consolas" w:hAnsi="Consolas" w:cs="Consolas"/>
-        </w:rPr>
-        <w:t>int</w:t>
-      </w:r>
-      <w:proofErr w:type="spellEnd"/>
-      <w:proofErr w:type="gramEnd"/>
-      <w:r>
-        <w:rPr>
-          <w:rFonts w:ascii="Consolas" w:hAnsi="Consolas" w:cs="Consolas"/>
-        </w:rPr>
-        <w:t xml:space="preserve"> b = a;</w:t>
-      </w:r>
-    </w:p>
-    <w:p>
-      <w:pPr>
-        <w:spacing w:after="0"/>
-        <w:rPr>
-          <w:rFonts w:ascii="Consolas" w:hAnsi="Consolas" w:cs="Consolas"/>
-        </w:rPr>
-      </w:pPr>
-      <w:r>
-        <w:rPr>
-          <w:rFonts w:ascii="Consolas" w:hAnsi="Consolas" w:cs="Consolas"/>
-        </w:rPr>
-        <w:t xml:space="preserve">    (</w:t>
-      </w:r>
-      <w:proofErr w:type="gramStart"/>
-      <w:r>
-        <w:rPr>
-          <w:rFonts w:ascii="Consolas" w:hAnsi="Consolas" w:cs="Consolas"/>
-        </w:rPr>
-        <w:t>void)</w:t>
-      </w:r>
-      <w:proofErr w:type="gramEnd"/>
-      <w:r>
-        <w:rPr>
-          <w:rFonts w:ascii="Consolas" w:hAnsi="Consolas" w:cs="Consolas"/>
-        </w:rPr>
-        <w:t>b;</w:t>
-      </w:r>
-    </w:p>
-    <w:p>
-      <w:pPr>
-        <w:spacing w:after="0"/>
-        <w:rPr>
-          <w:rFonts w:ascii="Consolas" w:hAnsi="Consolas" w:cs="Consolas"/>
-        </w:rPr>
-      </w:pPr>
-      <w:r>
-        <w:rPr>
-          <w:rFonts w:ascii="Consolas" w:hAnsi="Consolas" w:cs="Consolas"/>
-        </w:rPr>
-        <w:t xml:space="preserve">    </w:t>
-      </w:r>
-    </w:p>
-    <w:p>
-      <w:pPr>
-        <w:spacing w:after="0"/>
-        <w:rPr>
-          <w:rFonts w:ascii="Consolas" w:hAnsi="Consolas" w:cs="Consolas"/>
-        </w:rPr>
-      </w:pPr>
-      <w:r>
-        <w:rPr>
-          <w:rFonts w:ascii="Consolas" w:hAnsi="Consolas" w:cs="Consolas"/>
-        </w:rPr>
-        <w:t xml:space="preserve">    (</w:t>
-      </w:r>
-      <w:proofErr w:type="gramStart"/>
-      <w:r>
-        <w:rPr>
-          <w:rFonts w:ascii="Consolas" w:hAnsi="Consolas" w:cs="Consolas"/>
-        </w:rPr>
-        <w:t>void)</w:t>
-      </w:r>
-      <w:proofErr w:type="spellStart"/>
-      <w:proofErr w:type="gramEnd"/>
-      <w:r>
-        <w:rPr>
-          <w:rFonts w:ascii="Consolas" w:hAnsi="Consolas" w:cs="Consolas"/>
-        </w:rPr>
-        <w:t>chr</w:t>
-      </w:r>
-      <w:proofErr w:type="spellEnd"/>
-      <w:r>
-        <w:rPr>
-          <w:rFonts w:ascii="Consolas" w:hAnsi="Consolas" w:cs="Consolas"/>
-        </w:rPr>
-        <w:t>;</w:t>
-      </w:r>
-    </w:p>
-    <w:p>
-      <w:pPr>
-        <w:spacing w:after="0"/>
-        <w:rPr>
-          <w:rFonts w:ascii="Consolas" w:hAnsi="Consolas" w:cs="Consolas"/>
-        </w:rPr>
-      </w:pPr>
-      <w:r>
-        <w:rPr>
-          <w:rFonts w:ascii="Consolas" w:hAnsi="Consolas" w:cs="Consolas"/>
-        </w:rPr>
-        <w:t xml:space="preserve">    </w:t>
-      </w:r>
-    </w:p>
-    <w:p>
-      <w:pPr>
-        <w:spacing w:after="0"/>
-        <w:rPr>
-          <w:rFonts w:ascii="Consolas" w:hAnsi="Consolas" w:cs="Consolas"/>
-        </w:rPr>
-      </w:pPr>
-      <w:r>
-        <w:rPr>
-          <w:rFonts w:ascii="Consolas" w:hAnsi="Consolas" w:cs="Consolas"/>
-        </w:rPr>
-        <w:t xml:space="preserve">    </w:t>
-      </w:r>
-      <w:proofErr w:type="gramStart"/>
-      <w:r>
-        <w:rPr>
-          <w:rFonts w:ascii="Consolas" w:hAnsi="Consolas" w:cs="Consolas"/>
-        </w:rPr>
-        <w:t>double</w:t>
-      </w:r>
-      <w:proofErr w:type="gramEnd"/>
-      <w:r>
-        <w:rPr>
-          <w:rFonts w:ascii="Consolas" w:hAnsi="Consolas" w:cs="Consolas"/>
-        </w:rPr>
-        <w:t xml:space="preserve"> d = </w:t>
-      </w:r>
-      <w:proofErr w:type="spellStart"/>
-      <w:r>
-        <w:rPr>
-          <w:rFonts w:ascii="Consolas" w:hAnsi="Consolas" w:cs="Consolas"/>
-        </w:rPr>
-        <w:t>doub</w:t>
-      </w:r>
-      <w:proofErr w:type="spellEnd"/>
-      <w:r>
-        <w:rPr>
-          <w:rFonts w:ascii="Consolas" w:hAnsi="Consolas" w:cs="Consolas"/>
-        </w:rPr>
-        <w:t>;</w:t>
-      </w:r>
-    </w:p>
-    <w:p>
-      <w:pPr>
-        <w:spacing w:after="0"/>
-        <w:rPr>
-          <w:rFonts w:ascii="Consolas" w:hAnsi="Consolas" w:cs="Consolas"/>
-        </w:rPr>
-      </w:pPr>
-      <w:r>
-        <w:rPr>
-          <w:rFonts w:ascii="Consolas" w:hAnsi="Consolas" w:cs="Consolas"/>
-        </w:rPr>
-        <w:t xml:space="preserve">    (</w:t>
-      </w:r>
-      <w:proofErr w:type="gramStart"/>
-      <w:r>
-        <w:rPr>
-          <w:rFonts w:ascii="Consolas" w:hAnsi="Consolas" w:cs="Consolas"/>
-        </w:rPr>
-        <w:t>void)</w:t>
-      </w:r>
-      <w:proofErr w:type="gramEnd"/>
-      <w:r>
-        <w:rPr>
-          <w:rFonts w:ascii="Consolas" w:hAnsi="Consolas" w:cs="Consolas"/>
-        </w:rPr>
-        <w:t>d;</w:t>
-      </w:r>
-    </w:p>
-    <w:p>
-      <w:pPr>
-        <w:spacing w:after="0"/>
-        <w:rPr>
-          <w:rFonts w:ascii="Consolas" w:hAnsi="Consolas" w:cs="Consolas"/>
-        </w:rPr>
-      </w:pPr>
-      <w:r>
-        <w:rPr>
-          <w:rFonts w:ascii="Consolas" w:hAnsi="Consolas" w:cs="Consolas"/>
-        </w:rPr>
-        <w:t>}</w:t>
-      </w:r>
-    </w:p>
-    <w:p>
-      <w:pPr>
-        <w:spacing w:after="0"/>
-        <w:rPr>
-          <w:lang w:val="pl-PL"/>
-        </w:rPr>
-      </w:pPr>
-    </w:p>
-    <w:p>
-      <w:pPr>
-        <w:spacing w:after="0"/>
-        <w:rPr>
-          <w:rFonts w:ascii="Consolas" w:hAnsi="Consolas" w:cs="Consolas"/>
-        </w:rPr>
-      </w:pPr>
-      <w:proofErr w:type="gramStart"/>
-      <w:r>
-        <w:rPr>
-          <w:rFonts w:ascii="Consolas" w:hAnsi="Consolas" w:cs="Consolas"/>
-        </w:rPr>
-        <w:t>nm</w:t>
-      </w:r>
-      <w:proofErr w:type="gramEnd"/>
-      <w:r>
-        <w:rPr>
-          <w:rFonts w:ascii="Consolas" w:hAnsi="Consolas" w:cs="Consolas"/>
-        </w:rPr>
-        <w:t xml:space="preserve"> -A -C -S </w:t>
-      </w:r>
-      <w:proofErr w:type="spellStart"/>
-      <w:r>
-        <w:rPr>
-          <w:rFonts w:ascii="Consolas" w:hAnsi="Consolas" w:cs="Consolas"/>
-        </w:rPr>
-        <w:t>A.o</w:t>
-      </w:r>
-      <w:proofErr w:type="spellEnd"/>
-    </w:p>
-    <w:p>
-      <w:pPr>
-        <w:spacing w:after="0"/>
-        <w:rPr>
-          <w:rFonts w:ascii="Consolas" w:hAnsi="Consolas" w:cs="Consolas"/>
-        </w:rPr>
-      </w:pPr>
-      <w:r>
-        <w:rPr>
-          <w:rFonts w:ascii="Consolas" w:hAnsi="Consolas" w:cs="Consolas"/>
-        </w:rPr>
-        <w:t xml:space="preserve">A.o:0000000000000000 000000000000001a T </w:t>
-      </w:r>
-      <w:proofErr w:type="gramStart"/>
-      <w:r>
-        <w:rPr>
-          <w:rFonts w:ascii="Consolas" w:hAnsi="Consolas" w:cs="Consolas"/>
-        </w:rPr>
-        <w:t>A()</w:t>
-      </w:r>
-      <w:proofErr w:type="gramEnd"/>
-    </w:p>
-    <w:p>
-      <w:pPr>
-        <w:spacing w:after="0"/>
-        <w:rPr>
-          <w:rFonts w:ascii="Consolas" w:hAnsi="Consolas" w:cs="Consolas"/>
-        </w:rPr>
-      </w:pPr>
-      <w:proofErr w:type="spellStart"/>
-      <w:r>
-        <w:rPr>
-          <w:rFonts w:ascii="Consolas" w:hAnsi="Consolas" w:cs="Consolas"/>
-        </w:rPr>
-        <w:t>A.o</w:t>
-      </w:r>
-      <w:proofErr w:type="spellEnd"/>
-      <w:r>
-        <w:rPr>
-          <w:rFonts w:ascii="Consolas" w:hAnsi="Consolas" w:cs="Consolas"/>
-        </w:rPr>
-        <w:t>:                 U __gxx_personality_v0</w:t>
-      </w:r>
-    </w:p>
-    <w:p>
-      <w:pPr>
-        <w:spacing w:after="0"/>
-        <w:rPr>
-          <w:rFonts w:ascii="Consolas" w:hAnsi="Consolas" w:cs="Consolas"/>
-        </w:rPr>
-      </w:pPr>
-      <w:r>
-        <w:rPr>
-          <w:rFonts w:ascii="Consolas" w:hAnsi="Consolas" w:cs="Consolas"/>
-        </w:rPr>
-        <w:t>A.o:0000000000000000 0000000000000004 d a</w:t>
-      </w:r>
-    </w:p>
-    <w:p>
-      <w:pPr>
-        <w:spacing w:after="0"/>
-        <w:rPr>
-          <w:rFonts w:ascii="Consolas" w:hAnsi="Consolas" w:cs="Consolas"/>
-        </w:rPr>
-      </w:pPr>
-      <w:r>
-        <w:rPr>
-          <w:rFonts w:ascii="Consolas" w:hAnsi="Consolas" w:cs="Consolas"/>
-        </w:rPr>
-        <w:t xml:space="preserve">A.o:0000000000000000 0000000000000001 B </w:t>
-      </w:r>
-      <w:proofErr w:type="spellStart"/>
-      <w:proofErr w:type="gramStart"/>
-      <w:r>
-        <w:rPr>
-          <w:rFonts w:ascii="Consolas" w:hAnsi="Consolas" w:cs="Consolas"/>
-        </w:rPr>
-        <w:t>chr</w:t>
-      </w:r>
-      <w:proofErr w:type="spellEnd"/>
-      <w:proofErr w:type="gramEnd"/>
-    </w:p>
-    <w:p>
-      <w:pPr>
-        <w:spacing w:after="0"/>
-        <w:rPr>
-          <w:rFonts w:ascii="Consolas" w:hAnsi="Consolas" w:cs="Consolas"/>
-        </w:rPr>
-      </w:pPr>
-      <w:r>
-        <w:rPr>
-          <w:rFonts w:ascii="Consolas" w:hAnsi="Consolas" w:cs="Consolas"/>
-        </w:rPr>
-        <w:t xml:space="preserve">A.o:0000000000000008 0000000000000008 b </w:t>
-      </w:r>
-      <w:proofErr w:type="spellStart"/>
-      <w:r>
-        <w:rPr>
-          <w:rFonts w:ascii="Consolas" w:hAnsi="Consolas" w:cs="Consolas"/>
-        </w:rPr>
-        <w:t>doub</w:t>
-      </w:r>
-      <w:proofErr w:type="spellEnd"/>
-    </w:p>
-    <w:p/>
-    <w:p>
-      <w:proofErr w:type="gramStart"/>
-      <w:r>
-        <w:t>void</w:t>
-      </w:r>
-      <w:proofErr w:type="gramEnd"/>
-      <w:r>
-        <w:t xml:space="preserve"> A();</w:t>
-      </w:r>
-    </w:p>
-    <w:p/>
-    <w:p>
-      <w:proofErr w:type="spellStart"/>
-      <w:proofErr w:type="gramStart"/>
-      <w:r>
-        <w:t>int</w:t>
-      </w:r>
-      <w:proofErr w:type="spellEnd"/>
-      <w:proofErr w:type="gramEnd"/>
-      <w:r>
-        <w:t xml:space="preserve"> main()</w:t>
-      </w:r>
-    </w:p>
-    <w:p>
-      <w:r>
-        <w:t>{</w:t>
-      </w:r>
-    </w:p>
-    <w:p>
-      <w:r>
-        <w:t xml:space="preserve">    </w:t>
-      </w:r>
-      <w:proofErr w:type="gramStart"/>
-      <w:r>
-        <w:t>A(</w:t>
-      </w:r>
-      <w:proofErr w:type="gramEnd"/>
-      <w:r>
-        <w:t>);</w:t>
-      </w:r>
-    </w:p>
-    <w:p>
-      <w:r>
-        <w:t>}</w:t>
-      </w:r>
-    </w:p>
-    <w:p>
-      <w:r>
-        <w:t xml:space="preserve">We see that </w:t>
-      </w:r>
-      <w:proofErr w:type="gramStart"/>
-      <w:r>
-        <w:t>A(</w:t>
-      </w:r>
-      <w:proofErr w:type="gramEnd"/>
-      <w:r>
-        <w:t xml:space="preserve">) and B() have U class. This means that those symbols are not defined yet. It is blank </w:t>
-      </w:r>
-      <w:proofErr w:type="gramStart"/>
-      <w:r>
-        <w:t>space, that</w:t>
-      </w:r>
-      <w:proofErr w:type="gramEnd"/>
-      <w:r>
-        <w:t xml:space="preserve"> is supposed to be resolved in future. We hope that we will find it in some object file. But as you can see here we have also T. It means that this is defined function with external linkage, in other words global function. Functions that have internal linkage </w:t>
-      </w:r>
-      <w:proofErr w:type="gramStart"/>
-      <w:r>
-        <w:t>has</w:t>
-      </w:r>
-      <w:proofErr w:type="gramEnd"/>
-      <w:r>
-        <w:t xml:space="preserve"> class t.</w:t>
-      </w:r>
-    </w:p>
-    <w:p/>
-    <w:p>
-      <w:proofErr w:type="gramStart"/>
-      <w:r>
-        <w:t>Slide 8.</w:t>
-      </w:r>
-      <w:proofErr w:type="gramEnd"/>
-    </w:p>
+        <w:t>smth</w:t>
+      </w:r>
+      <w:proofErr w:type="spellEnd"/>
+      <w:r>
+        <w:t>” come from linker.</w:t>
+      </w:r>
+    </w:p>
+    <w:p/>
+    <w:p>
+      <w:proofErr w:type="gramStart"/>
+      <w:r>
+        <w:t xml:space="preserve">Slide </w:t>
+      </w:r>
+      <w:r>
+        <w:t>10</w:t>
+      </w:r>
+      <w:r>
+        <w:t>.</w:t>
+      </w:r>
+      <w:proofErr w:type="gramEnd"/>
+    </w:p>
+    <w:p/>
+    <w:p>
+      <w:r>
+        <w:t>As an extension I would like to show you this example.</w:t>
+      </w:r>
+    </w:p>
+    <w:p>
+      <w:r>
+        <w:t xml:space="preserve">Usually upper case letters are used for symbols with external linkage and lower case for symbols with internal linkage. B or b means that symbol is uninitialized. </w:t>
+      </w:r>
+      <w:proofErr w:type="gramStart"/>
+      <w:r>
+        <w:t>d</w:t>
+      </w:r>
+      <w:proofErr w:type="gramEnd"/>
+      <w:r>
+        <w:t xml:space="preserve"> means that symbol is defined. Symbols with no linkage (like </w:t>
+      </w:r>
+      <w:proofErr w:type="spellStart"/>
+      <w:r>
+        <w:t>localInt</w:t>
+      </w:r>
+      <w:proofErr w:type="spellEnd"/>
+      <w:r>
+        <w:t>) are not considered by linker.</w:t>
+      </w:r>
+    </w:p>
+    <w:p>
+      <w:r>
+        <w:t>Full description can be found here…</w:t>
+      </w:r>
+    </w:p>
+    <w:p/>
+    <w:p>
+      <w:proofErr w:type="gramStart"/>
+      <w:r>
+        <w:t xml:space="preserve">Slide </w:t>
+      </w:r>
+      <w:r>
+        <w:t>11</w:t>
+      </w:r>
+      <w:r>
+        <w:t>.</w:t>
+      </w:r>
+      <w:proofErr w:type="gramEnd"/>
+    </w:p>
+    <w:p/>
     <w:p/>
     <w:p/>
     <w:p>

</xml_diff>

<commit_message>
Completed first 20 slides.
</commit_message>
<xml_diff>
--- a/MySpeech.docx
+++ b/MySpeech.docx
@@ -728,52 +728,470 @@
       <w:proofErr w:type="gramEnd"/>
     </w:p>
     <w:p/>
-    <w:p/>
-    <w:p/>
-    <w:p>
-      <w:r>
-        <w:rPr>
-          <w:highlight w:val="yellow"/>
-        </w:rPr>
-        <w:t>Say few words about .</w:t>
-      </w:r>
-      <w:proofErr w:type="spellStart"/>
-      <w:r>
-        <w:rPr>
-          <w:highlight w:val="yellow"/>
-        </w:rPr>
-        <w:t>rodata</w:t>
-      </w:r>
-      <w:proofErr w:type="spellEnd"/>
-      <w:r>
-        <w:rPr>
-          <w:highlight w:val="yellow"/>
-        </w:rPr>
-        <w:t xml:space="preserve"> section. UB when you try to </w:t>
-      </w:r>
-      <w:proofErr w:type="spellStart"/>
-      <w:r>
-        <w:rPr>
-          <w:highlight w:val="yellow"/>
-        </w:rPr>
+    <w:p>
+      <w:r>
+        <w:t xml:space="preserve">So far seems easy isn’t it? </w:t>
+      </w:r>
+      <w:r>
+        <w:sym w:font="Wingdings" w:char="F04A"/>
+      </w:r>
+    </w:p>
+    <w:p>
+      <w:r>
+        <w:t xml:space="preserve">So, let’s consider the following example. We have almost the same two </w:t>
+      </w:r>
+      <w:proofErr w:type="spellStart"/>
+      <w:r>
+        <w:t>cpp</w:t>
+      </w:r>
+      <w:proofErr w:type="spellEnd"/>
+      <w:r>
+        <w:t xml:space="preserve"> files with </w:t>
+      </w:r>
+      <w:proofErr w:type="spellStart"/>
+      <w:r>
+        <w:t>struct</w:t>
+      </w:r>
+      <w:proofErr w:type="spellEnd"/>
+      <w:r>
+        <w:t xml:space="preserve"> S defined and functions </w:t>
+      </w:r>
+      <w:proofErr w:type="spellStart"/>
+      <w:r>
+        <w:t>fooA</w:t>
+      </w:r>
+      <w:proofErr w:type="spellEnd"/>
+      <w:r>
+        <w:t xml:space="preserve"> and </w:t>
+      </w:r>
+      <w:proofErr w:type="spellStart"/>
+      <w:r>
+        <w:t>fooB</w:t>
+      </w:r>
+      <w:proofErr w:type="spellEnd"/>
+      <w:r>
+        <w:t xml:space="preserve">. Note, that </w:t>
+      </w:r>
+      <w:proofErr w:type="gramStart"/>
+      <w:r>
+        <w:t xml:space="preserve">definition of </w:t>
+      </w:r>
+      <w:proofErr w:type="spellStart"/>
+      <w:r>
+        <w:t>foo</w:t>
+      </w:r>
+      <w:proofErr w:type="spellEnd"/>
+      <w:r>
+        <w:t xml:space="preserve"> methods of structure A in those files are</w:t>
+      </w:r>
+      <w:proofErr w:type="gramEnd"/>
+      <w:r>
+        <w:t xml:space="preserve"> different.</w:t>
+      </w:r>
+    </w:p>
+    <w:p>
+      <w:r>
+        <w:t xml:space="preserve">In main we are simply invoking those two functions </w:t>
+      </w:r>
+      <w:proofErr w:type="spellStart"/>
+      <w:r>
+        <w:t>fooA</w:t>
+      </w:r>
+      <w:proofErr w:type="spellEnd"/>
+      <w:r>
+        <w:t xml:space="preserve"> and </w:t>
+      </w:r>
+      <w:proofErr w:type="spellStart"/>
+      <w:r>
+        <w:t>fooB</w:t>
+      </w:r>
+      <w:proofErr w:type="spellEnd"/>
+      <w:r>
+        <w:t>.</w:t>
+      </w:r>
+    </w:p>
+    <w:p>
+      <w:r>
+        <w:t>How do you think what will be the answer?</w:t>
+      </w:r>
+    </w:p>
+    <w:p/>
+    <w:p>
+      <w:proofErr w:type="gramStart"/>
+      <w:r>
+        <w:t>Slide 12.</w:t>
+      </w:r>
+      <w:proofErr w:type="gramEnd"/>
+    </w:p>
+    <w:p/>
+    <w:p>
+      <w:r>
+        <w:t>Yes, and I can say that this situation is really might happen. As you can see in this example we have output A.cpp twice.</w:t>
+      </w:r>
+    </w:p>
+    <w:p/>
+    <w:p>
+      <w:proofErr w:type="gramStart"/>
+      <w:r>
+        <w:t>Slide 1</w:t>
+      </w:r>
+      <w:r>
+        <w:t>3</w:t>
+      </w:r>
+      <w:r>
+        <w:t>.</w:t>
+      </w:r>
+      <w:proofErr w:type="gramEnd"/>
+    </w:p>
+    <w:p/>
+    <w:p>
+      <w:r>
+        <w:t xml:space="preserve">Ok, now we are just observing the problem… Let’s change the order of </w:t>
+      </w:r>
+      <w:r>
+        <w:t xml:space="preserve">linkage of </w:t>
+      </w:r>
+      <w:proofErr w:type="spellStart"/>
+      <w:r>
+        <w:t>A.o</w:t>
+      </w:r>
+      <w:proofErr w:type="spellEnd"/>
+      <w:r>
+        <w:t xml:space="preserve"> and </w:t>
+      </w:r>
+      <w:proofErr w:type="spellStart"/>
+      <w:r>
+        <w:t>B.o</w:t>
+      </w:r>
+      <w:proofErr w:type="spellEnd"/>
+      <w:r>
+        <w:t xml:space="preserve">. Interesting what will be the output? </w:t>
+      </w:r>
+    </w:p>
+    <w:p/>
+    <w:p/>
+    <w:p/>
+    <w:p>
+      <w:proofErr w:type="gramStart"/>
+      <w:r>
+        <w:lastRenderedPageBreak/>
+        <w:t>Slide 14.</w:t>
+      </w:r>
+      <w:proofErr w:type="gramEnd"/>
+    </w:p>
+    <w:p/>
+    <w:p>
+      <w:r>
+        <w:t xml:space="preserve">And here it is. Now we’ve got B.cpp twice. So, regarding this we can make the hypothesis that when linker found one definition of </w:t>
+      </w:r>
+      <w:proofErr w:type="gramStart"/>
+      <w:r>
+        <w:t>A</w:t>
+      </w:r>
+      <w:proofErr w:type="gramEnd"/>
+      <w:r>
+        <w:t xml:space="preserve"> it skips all other.</w:t>
+      </w:r>
+    </w:p>
+    <w:p>
+      <w:r>
+        <w:t xml:space="preserve">For example I found this problem when I have been writing two different fake classes in </w:t>
+      </w:r>
+      <w:proofErr w:type="spellStart"/>
+      <w:r>
+        <w:t>UnitTests</w:t>
+      </w:r>
+      <w:proofErr w:type="spellEnd"/>
+      <w:r>
+        <w:t>. I created two derived classes with the same name, from one base class. And overridden their behavior in a different way and put them in global namespace.</w:t>
+      </w:r>
+    </w:p>
+    <w:p>
+      <w:r>
+        <w:t>And really my first reaction to this was: “why linker is silent here? It won’t be silent if I will define two global functions with the same signatures.”</w:t>
+      </w:r>
+    </w:p>
+    <w:p>
+      <w:r>
+        <w:t>Of course we will know the answer to this a little bit later, but let’s proceed with the analysis first.</w:t>
+      </w:r>
+    </w:p>
+    <w:p/>
+    <w:p>
+      <w:proofErr w:type="gramStart"/>
+      <w:r>
+        <w:t>Slide 15.</w:t>
+      </w:r>
+      <w:proofErr w:type="gramEnd"/>
+    </w:p>
+    <w:p/>
+    <w:p>
+      <w:r>
+        <w:t xml:space="preserve">Here you can see the </w:t>
+      </w:r>
+      <w:proofErr w:type="spellStart"/>
+      <w:r>
+        <w:t>objdump</w:t>
+      </w:r>
+      <w:proofErr w:type="spellEnd"/>
+      <w:r>
+        <w:t xml:space="preserve"> output with –d options. This option shows you the disassembled output for our binary. As you can see we for both </w:t>
+      </w:r>
+      <w:proofErr w:type="spellStart"/>
+      <w:r>
+        <w:t>fooA</w:t>
+      </w:r>
+      <w:proofErr w:type="spellEnd"/>
+      <w:r>
+        <w:t xml:space="preserve"> and </w:t>
+      </w:r>
+      <w:proofErr w:type="spellStart"/>
+      <w:r>
+        <w:t>fooB</w:t>
+      </w:r>
+      <w:proofErr w:type="spellEnd"/>
+      <w:r>
+        <w:t xml:space="preserve"> we call the same implementation of method </w:t>
+      </w:r>
+      <w:proofErr w:type="spellStart"/>
+      <w:proofErr w:type="gramStart"/>
+      <w:r>
+        <w:t>foo</w:t>
+      </w:r>
+      <w:proofErr w:type="spellEnd"/>
+      <w:r>
+        <w:t>(</w:t>
+      </w:r>
+      <w:proofErr w:type="gramEnd"/>
+      <w:r>
+        <w:t xml:space="preserve">). </w:t>
+      </w:r>
+    </w:p>
+    <w:p/>
+    <w:p>
+      <w:proofErr w:type="gramStart"/>
+      <w:r>
+        <w:t>Slide 1</w:t>
+      </w:r>
+      <w:r>
+        <w:t>6</w:t>
+      </w:r>
+      <w:r>
+        <w:t>.</w:t>
+      </w:r>
+      <w:proofErr w:type="gramEnd"/>
+    </w:p>
+    <w:p/>
+    <w:p>
+      <w:r>
+        <w:t xml:space="preserve">And in this </w:t>
+      </w:r>
+      <w:proofErr w:type="spellStart"/>
+      <w:proofErr w:type="gramStart"/>
+      <w:r>
+        <w:t>foo</w:t>
+      </w:r>
+      <w:proofErr w:type="spellEnd"/>
+      <w:r>
+        <w:t>(</w:t>
+      </w:r>
+      <w:proofErr w:type="gramEnd"/>
+      <w:r>
+        <w:t xml:space="preserve">) method we use the string </w:t>
+      </w:r>
+      <w:r>
+        <w:t>A.cpp</w:t>
+      </w:r>
+    </w:p>
+    <w:p>
+      <w:r>
+        <w:rPr>
+          <w:iCs/>
+        </w:rPr>
+        <w:t xml:space="preserve">If we revert the order of object files </w:t>
+      </w:r>
+      <w:r>
+        <w:rPr>
+          <w:iCs/>
+        </w:rPr>
+        <w:t>linkage</w:t>
+      </w:r>
+      <w:r>
+        <w:rPr>
+          <w:iCs/>
+        </w:rPr>
+        <w:t xml:space="preserve"> than we will see “</w:t>
+      </w:r>
+      <w:proofErr w:type="spellStart"/>
+      <w:r>
+        <w:rPr>
+          <w:iCs/>
+        </w:rPr>
+        <w:t>B.cpp.A.cpp</w:t>
+      </w:r>
+      <w:proofErr w:type="spellEnd"/>
+      <w:r>
+        <w:rPr>
+          <w:iCs/>
+        </w:rPr>
+        <w:t>.”</w:t>
+      </w:r>
+      <w:r>
+        <w:rPr>
+          <w:iCs/>
+        </w:rPr>
+        <w:t xml:space="preserve"> here</w:t>
+      </w:r>
+    </w:p>
+    <w:p/>
+    <w:p>
+      <w:r>
+        <w:t xml:space="preserve">I want to make on comment to the read only data section. If you will try to remove const qualifier using </w:t>
+      </w:r>
+      <w:proofErr w:type="spellStart"/>
+      <w:r>
         <w:t>const_cast</w:t>
       </w:r>
       <w:proofErr w:type="spellEnd"/>
       <w:r>
-        <w:rPr>
-          <w:highlight w:val="yellow"/>
-        </w:rPr>
-        <w:t xml:space="preserve"> it.</w:t>
-      </w:r>
-    </w:p>
-    <w:p>
-      <w:r>
-        <w:rPr>
-          <w:highlight w:val="yellow"/>
-        </w:rPr>
-        <w:t>Add the link to C++ standard about one definition rule.</w:t>
-      </w:r>
-    </w:p>
+        <w:t xml:space="preserve"> &lt;&gt; of C-style casts, generally it will lead to UB. Because in some platforms this section is protected from write operations. But if you create your variable on the stack, then you can do your cast operations “safely”.</w:t>
+      </w:r>
+    </w:p>
+    <w:p/>
+    <w:p>
+      <w:proofErr w:type="gramStart"/>
+      <w:r>
+        <w:t>Slide 17.</w:t>
+      </w:r>
+      <w:proofErr w:type="gramEnd"/>
+    </w:p>
+    <w:p>
+      <w:r>
+        <w:t xml:space="preserve">Ok. So now, </w:t>
+      </w:r>
+      <w:r>
+        <w:t>let’s see what C++ standard says about it…</w:t>
+      </w:r>
+    </w:p>
+    <w:p>
+      <w:r>
+        <w:lastRenderedPageBreak/>
+        <w:t xml:space="preserve">One of the reasons of such behavior is the possibility to put the </w:t>
+      </w:r>
+      <w:r>
+        <w:t xml:space="preserve">definition of </w:t>
+      </w:r>
+      <w:r>
+        <w:t xml:space="preserve">class </w:t>
+      </w:r>
+      <w:r>
+        <w:t xml:space="preserve">templates and template functions </w:t>
+      </w:r>
+      <w:r>
+        <w:t xml:space="preserve">inside </w:t>
+      </w:r>
+      <w:r>
+        <w:t xml:space="preserve">header files. </w:t>
+      </w:r>
+      <w:proofErr w:type="gramStart"/>
+      <w:r>
+        <w:t>Although there might be some other reasons.</w:t>
+      </w:r>
+      <w:proofErr w:type="gramEnd"/>
+    </w:p>
+    <w:p>
+      <w:r>
+        <w:rPr>
+          <w:highlight w:val="yellow"/>
+        </w:rPr>
+        <w:t>Add explanation of such behavior.</w:t>
+      </w:r>
+    </w:p>
+    <w:p/>
+    <w:p>
+      <w:r>
+        <w:t>If this example is clear I will move forward…</w:t>
+      </w:r>
+    </w:p>
+    <w:p/>
+    <w:p>
+      <w:proofErr w:type="gramStart"/>
+      <w:r>
+        <w:t>Slide 18.</w:t>
+      </w:r>
+      <w:proofErr w:type="gramEnd"/>
+    </w:p>
+    <w:p/>
+    <w:p>
+      <w:r>
+        <w:t>I’m almost sure that you heard about static libraries. In general it is just a collection (archive of object files).</w:t>
+      </w:r>
+    </w:p>
+    <w:p>
+      <w:r>
+        <w:t>On the picture you can see that many object files are combined in one static library. Usually they are named like…</w:t>
+      </w:r>
+    </w:p>
+    <w:p>
+      <w:r>
+        <w:t>You can use static library as a building block for many of yours applications.</w:t>
+      </w:r>
+    </w:p>
+    <w:p/>
+    <w:p>
+      <w:proofErr w:type="gramStart"/>
+      <w:r>
+        <w:t>Slide 19.</w:t>
+      </w:r>
+      <w:proofErr w:type="gramEnd"/>
+    </w:p>
+    <w:p/>
+    <w:p>
+      <w:r>
+        <w:t xml:space="preserve">As shown here. Executable statically link </w:t>
+      </w:r>
+      <w:proofErr w:type="spellStart"/>
+      <w:r>
+        <w:t>libA.a</w:t>
+      </w:r>
+      <w:proofErr w:type="spellEnd"/>
+      <w:r>
+        <w:t xml:space="preserve"> …</w:t>
+      </w:r>
+    </w:p>
+    <w:p>
+      <w:r>
+        <w:t>We will look on how to build and use static library just in a few slides.</w:t>
+      </w:r>
+    </w:p>
+    <w:p>
+      <w:r>
+        <w:t xml:space="preserve">Not so long time ago one my colleague said that probably linker throw away unused code. I didn’t </w:t>
+      </w:r>
+      <w:proofErr w:type="gramStart"/>
+      <w:r>
+        <w:t>knew</w:t>
+      </w:r>
+      <w:proofErr w:type="gramEnd"/>
+      <w:r>
+        <w:t xml:space="preserve"> the answer and I decided to clarify it. So, the question to you, how do you think do linker throws away unused code? And what is unused code?</w:t>
+      </w:r>
+    </w:p>
+    <w:p/>
+    <w:p>
+      <w:proofErr w:type="gramStart"/>
+      <w:r>
+        <w:t>Slide 20.</w:t>
+      </w:r>
+      <w:proofErr w:type="gramEnd"/>
+    </w:p>
+    <w:p/>
+    <w:p>
+      <w:r>
+        <w:t>Ok. Let’s consider example.</w:t>
+      </w:r>
+    </w:p>
+    <w:p/>
     <w:p>
       <w:r>
         <w:rPr>
@@ -823,6 +1241,7 @@
         <w:rPr>
           <w:highlight w:val="yellow"/>
         </w:rPr>
+        <w:lastRenderedPageBreak/>
         <w:t>Maybe find another name for hereditary disease</w:t>
       </w:r>
     </w:p>
@@ -837,7 +1256,20 @@
           <w:highlight w:val="yellow"/>
           <w:lang w:val="ru-RU"/>
         </w:rPr>
-        <w:t xml:space="preserve">Добавить к слайду про анализ вывода </w:t>
+        <w:t>Добавить</w:t>
+      </w:r>
+      <w:r>
+        <w:rPr>
+          <w:highlight w:val="yellow"/>
+        </w:rPr>
+        <w:t xml:space="preserve"> </w:t>
+      </w:r>
+      <w:r>
+        <w:rPr>
+          <w:highlight w:val="yellow"/>
+          <w:lang w:val="ru-RU"/>
+        </w:rPr>
+        <w:t xml:space="preserve">к слайду про анализ вывода </w:t>
       </w:r>
       <w:r>
         <w:rPr>
@@ -1131,7 +1563,6 @@
   <w:style w:type="character" w:default="1" w:styleId="DefaultParagraphFont">
     <w:name w:val="Default Paragraph Font"/>
     <w:uiPriority w:val="1"/>
-    <w:semiHidden/>
     <w:unhideWhenUsed/>
   </w:style>
   <w:style w:type="table" w:default="1" w:styleId="TableNormal">

</xml_diff>

<commit_message>
Half of presentation is ready.
</commit_message>
<xml_diff>
--- a/MySpeech.docx
+++ b/MySpeech.docx
@@ -1191,12 +1191,195 @@
         <w:t>Ok. Let’s consider example.</w:t>
       </w:r>
     </w:p>
-    <w:p/>
-    <w:p>
-      <w:r>
-        <w:rPr>
-          <w:highlight w:val="yellow"/>
-        </w:rPr>
+    <w:p>
+      <w:r>
+        <w:t xml:space="preserve">We have </w:t>
+      </w:r>
+      <w:proofErr w:type="spellStart"/>
+      <w:r>
+        <w:t>struct</w:t>
+      </w:r>
+      <w:proofErr w:type="spellEnd"/>
+      <w:r>
+        <w:t xml:space="preserve"> Counter…</w:t>
+      </w:r>
+    </w:p>
+    <w:p/>
+    <w:p>
+      <w:proofErr w:type="gramStart"/>
+      <w:r>
+        <w:lastRenderedPageBreak/>
+        <w:t>Slide 21.</w:t>
+      </w:r>
+      <w:proofErr w:type="gramEnd"/>
+    </w:p>
+    <w:p/>
+    <w:p>
+      <w:proofErr w:type="gramStart"/>
+      <w:r>
+        <w:t xml:space="preserve">Two </w:t>
+      </w:r>
+      <w:proofErr w:type="spellStart"/>
+      <w:r>
+        <w:t>cpp</w:t>
+      </w:r>
+      <w:proofErr w:type="spellEnd"/>
+      <w:r>
+        <w:t xml:space="preserve"> files with static instances and a main function that simply prints the counter value.</w:t>
+      </w:r>
+      <w:proofErr w:type="gramEnd"/>
+    </w:p>
+    <w:p>
+      <w:r>
+        <w:t>What you think will be the output?</w:t>
+      </w:r>
+    </w:p>
+    <w:p/>
+    <w:p>
+      <w:proofErr w:type="gramStart"/>
+      <w:r>
+        <w:t>Slide 22.</w:t>
+      </w:r>
+      <w:proofErr w:type="gramEnd"/>
+    </w:p>
+    <w:p/>
+    <w:p>
+      <w:r>
+        <w:t xml:space="preserve">2? </w:t>
+      </w:r>
+      <w:proofErr w:type="gramStart"/>
+      <w:r>
+        <w:t>Do</w:t>
+      </w:r>
+      <w:proofErr w:type="gramEnd"/>
+      <w:r>
+        <w:t xml:space="preserve"> someone has another opinion? Well, very reasonable.</w:t>
+      </w:r>
+    </w:p>
+    <w:p/>
+    <w:p>
+      <w:proofErr w:type="gramStart"/>
+      <w:r>
+        <w:t>Slide 23.</w:t>
+      </w:r>
+      <w:proofErr w:type="gramEnd"/>
+    </w:p>
+    <w:p/>
+    <w:p>
+      <w:r>
+        <w:t xml:space="preserve">But now, let’s ship </w:t>
+      </w:r>
+      <w:proofErr w:type="spellStart"/>
+      <w:r>
+        <w:t>A.o</w:t>
+      </w:r>
+      <w:proofErr w:type="spellEnd"/>
+      <w:r>
+        <w:t xml:space="preserve">, </w:t>
+      </w:r>
+      <w:proofErr w:type="spellStart"/>
+      <w:r>
+        <w:t>B.o</w:t>
+      </w:r>
+      <w:proofErr w:type="spellEnd"/>
+      <w:r>
+        <w:t xml:space="preserve"> and </w:t>
+      </w:r>
+      <w:proofErr w:type="spellStart"/>
+      <w:r>
+        <w:t>Counter.o</w:t>
+      </w:r>
+      <w:proofErr w:type="spellEnd"/>
+      <w:r>
+        <w:t xml:space="preserve"> as a static library</w:t>
+      </w:r>
+      <w:r>
+        <w:t xml:space="preserve">. Whoa. And the output now is 0. It is a little bit unexpected. </w:t>
+      </w:r>
+    </w:p>
+    <w:p>
+      <w:r>
+        <w:rPr>
+          <w:highlight w:val="yellow"/>
+        </w:rPr>
+        <w:t>Add explanation here.</w:t>
+      </w:r>
+    </w:p>
+    <w:p/>
+    <w:p>
+      <w:proofErr w:type="gramStart"/>
+      <w:r>
+        <w:t>Slide 24.</w:t>
+      </w:r>
+      <w:proofErr w:type="gramEnd"/>
+    </w:p>
+    <w:p/>
+    <w:p>
+      <w:r>
+        <w:t xml:space="preserve">If we will explicitly put </w:t>
+      </w:r>
+      <w:proofErr w:type="spellStart"/>
+      <w:r>
+        <w:t>A.o</w:t>
+      </w:r>
+      <w:proofErr w:type="spellEnd"/>
+      <w:r>
+        <w:t xml:space="preserve"> to the linkers input, than result will be one. This will not allow linker to throw unreferenced code away.</w:t>
+      </w:r>
+    </w:p>
+    <w:p/>
+    <w:p>
+      <w:proofErr w:type="gramStart"/>
+      <w:r>
+        <w:t>Slide 25.</w:t>
+      </w:r>
+      <w:proofErr w:type="gramEnd"/>
+    </w:p>
+    <w:p/>
+    <w:p>
+      <w:r>
+        <w:t xml:space="preserve">Also there is special option that forces linker to include </w:t>
+      </w:r>
+      <w:r>
+        <w:t>all object files from static library</w:t>
+      </w:r>
+      <w:r>
+        <w:t xml:space="preserve">. But be careful with it, as it can drastically increase the size of your binary. And do not forget to close it with </w:t>
+      </w:r>
+      <w:r>
+        <w:t>-</w:t>
+      </w:r>
+      <w:proofErr w:type="spellStart"/>
+      <w:proofErr w:type="gramStart"/>
+      <w:r>
+        <w:t>Wl</w:t>
+      </w:r>
+      <w:proofErr w:type="spellEnd"/>
+      <w:proofErr w:type="gramEnd"/>
+      <w:r>
+        <w:t>,-no-whole-archive</w:t>
+      </w:r>
+      <w:r>
+        <w:t>.</w:t>
+      </w:r>
+    </w:p>
+    <w:p/>
+    <w:p>
+      <w:proofErr w:type="gramStart"/>
+      <w:r>
+        <w:rPr>
+          <w:highlight w:val="green"/>
+        </w:rPr>
+        <w:t>END OF PART 1.</w:t>
+      </w:r>
+      <w:proofErr w:type="gramEnd"/>
+    </w:p>
+    <w:p>
+      <w:r>
+        <w:rPr>
+          <w:highlight w:val="yellow"/>
+        </w:rPr>
+        <w:lastRenderedPageBreak/>
         <w:t xml:space="preserve">Tell about </w:t>
       </w:r>
       <w:proofErr w:type="spellStart"/>
@@ -1241,7 +1424,6 @@
         <w:rPr>
           <w:highlight w:val="yellow"/>
         </w:rPr>
-        <w:lastRenderedPageBreak/>
         <w:t>Maybe find another name for hereditary disease</w:t>
       </w:r>
     </w:p>
@@ -1269,7 +1451,33 @@
           <w:highlight w:val="yellow"/>
           <w:lang w:val="ru-RU"/>
         </w:rPr>
-        <w:t xml:space="preserve">к слайду про анализ вывода </w:t>
+        <w:t>к</w:t>
+      </w:r>
+      <w:r>
+        <w:rPr>
+          <w:highlight w:val="yellow"/>
+        </w:rPr>
+        <w:t xml:space="preserve"> </w:t>
+      </w:r>
+      <w:r>
+        <w:rPr>
+          <w:highlight w:val="yellow"/>
+          <w:lang w:val="ru-RU"/>
+        </w:rPr>
+        <w:t>слайду</w:t>
+      </w:r>
+      <w:r>
+        <w:rPr>
+          <w:highlight w:val="yellow"/>
+        </w:rPr>
+        <w:t xml:space="preserve"> </w:t>
+      </w:r>
+      <w:r>
+        <w:rPr>
+          <w:highlight w:val="yellow"/>
+          <w:lang w:val="ru-RU"/>
+        </w:rPr>
+        <w:t xml:space="preserve">про анализ вывода </w:t>
       </w:r>
       <w:r>
         <w:rPr>

</xml_diff>

<commit_message>
First 36 slides completed.
</commit_message>
<xml_diff>
--- a/MySpeech.docx
+++ b/MySpeech.docx
@@ -1363,7 +1363,13 @@
         <w:t>.</w:t>
       </w:r>
     </w:p>
-    <w:p/>
+    <w:p>
+      <w:proofErr w:type="gramStart"/>
+      <w:r>
+        <w:t>Slide 26.</w:t>
+      </w:r>
+      <w:proofErr w:type="gramEnd"/>
+    </w:p>
     <w:p>
       <w:proofErr w:type="gramStart"/>
       <w:r>
@@ -1375,61 +1381,471 @@
       <w:proofErr w:type="gramEnd"/>
     </w:p>
     <w:p>
-      <w:r>
-        <w:rPr>
-          <w:highlight w:val="yellow"/>
-        </w:rPr>
+      <w:proofErr w:type="gramStart"/>
+      <w:r>
         <w:lastRenderedPageBreak/>
-        <w:t xml:space="preserve">Tell about </w:t>
-      </w:r>
-      <w:proofErr w:type="spellStart"/>
-      <w:r>
-        <w:rPr>
-          <w:highlight w:val="yellow"/>
-        </w:rPr>
+        <w:t>Slide 27.</w:t>
+      </w:r>
+      <w:proofErr w:type="gramEnd"/>
+    </w:p>
+    <w:p>
+      <w:pPr>
+        <w:rPr>
+          <w:highlight w:val="yellow"/>
+        </w:rPr>
+      </w:pPr>
+    </w:p>
+    <w:p>
+      <w:r>
+        <w:t xml:space="preserve">So, </w:t>
+      </w:r>
+      <w:r>
+        <w:t xml:space="preserve">now we will talk about shared libraries. On windows it is also called dynamic libraries or </w:t>
+      </w:r>
+      <w:proofErr w:type="spellStart"/>
+      <w:r>
+        <w:t>dll</w:t>
+      </w:r>
+      <w:proofErr w:type="spellEnd"/>
+      <w:r>
+        <w:t>.</w:t>
+      </w:r>
+    </w:p>
+    <w:p>
+      <w:r>
+        <w:t xml:space="preserve">Dynamic libraries also can be used like building blocks for different processes but they can be shared in runtime. </w:t>
+      </w:r>
+    </w:p>
+    <w:p>
+      <w:r>
+        <w:t xml:space="preserve">First main advantage is memory saving. If we will consider this example we can see that the same version of </w:t>
+      </w:r>
+      <w:proofErr w:type="spellStart"/>
+      <w:r>
+        <w:t>printf</w:t>
+      </w:r>
+      <w:proofErr w:type="spellEnd"/>
+      <w:r>
+        <w:t xml:space="preserve"> function is included into two executable files. Idea of shared library was to share this function between different processes in runtime and keep only one copy of it.</w:t>
+      </w:r>
+    </w:p>
+    <w:p>
+      <w:r>
+        <w:t xml:space="preserve">Second is modularity. It is not so obvious but really important </w:t>
+      </w:r>
+      <w:r>
+        <w:t xml:space="preserve">advantage. If we want to change </w:t>
+      </w:r>
+      <w:proofErr w:type="spellStart"/>
+      <w:r>
+        <w:t>printf</w:t>
+      </w:r>
+      <w:proofErr w:type="spellEnd"/>
+      <w:r>
+        <w:t xml:space="preserve"> we don’t need to recompile all executables that use this function. Once we modify it and rebuild the shared library everyone can use it after restart the application.</w:t>
+      </w:r>
+    </w:p>
+    <w:p>
+      <w:r>
+        <w:t>And third main advantage is the ability to load and unload library at any moment you want.</w:t>
+      </w:r>
+      <w:r>
+        <w:t xml:space="preserve"> For example your application can be relatively small and consume little amount of memory and load and unload the dynamic libraries at the time you want to use some functionality.</w:t>
+      </w:r>
+    </w:p>
+    <w:p>
+      <w:pPr>
+        <w:rPr>
+          <w:highlight w:val="yellow"/>
+        </w:rPr>
+      </w:pPr>
+    </w:p>
+    <w:p>
+      <w:proofErr w:type="gramStart"/>
+      <w:r>
+        <w:t>Slide 28.</w:t>
+      </w:r>
+      <w:proofErr w:type="gramEnd"/>
+    </w:p>
+    <w:p>
+      <w:pPr>
+        <w:rPr>
+          <w:highlight w:val="yellow"/>
+        </w:rPr>
+      </w:pPr>
+    </w:p>
+    <w:p>
+      <w:r>
+        <w:t xml:space="preserve">Static libraries allow you to call any methods from the libraries you want and C++ syntax </w:t>
+      </w:r>
+      <w:proofErr w:type="gramStart"/>
+      <w:r>
+        <w:t>allow</w:t>
+      </w:r>
+      <w:proofErr w:type="gramEnd"/>
+      <w:r>
+        <w:t xml:space="preserve"> you to do. </w:t>
+      </w:r>
+    </w:p>
+    <w:p>
+      <w:r>
+        <w:t xml:space="preserve">But </w:t>
+      </w:r>
+      <w:r>
+        <w:t xml:space="preserve">shared libraries </w:t>
+      </w:r>
+      <w:r>
+        <w:t>b</w:t>
+      </w:r>
+      <w:r>
+        <w:t xml:space="preserve">y default do not export all the symbols. In Linux it is done </w:t>
+      </w:r>
+      <w:proofErr w:type="gramStart"/>
+      <w:r>
+        <w:t>automatically ,</w:t>
+      </w:r>
+      <w:proofErr w:type="gramEnd"/>
+      <w:r>
+        <w:t xml:space="preserve"> but not in Windows. In Win you should do it manually.</w:t>
+      </w:r>
+    </w:p>
+    <w:p>
+      <w:r>
+        <w:t xml:space="preserve">Win </w:t>
+      </w:r>
+      <w:proofErr w:type="spellStart"/>
+      <w:r>
+        <w:t>dlls</w:t>
+      </w:r>
+      <w:proofErr w:type="spellEnd"/>
+      <w:r>
+        <w:t xml:space="preserve"> we can consider as some</w:t>
+      </w:r>
+      <w:r>
+        <w:t xml:space="preserve"> API. You can share those functions that you want.</w:t>
+      </w:r>
+    </w:p>
+    <w:p>
+      <w:r>
+        <w:t>There are several ways to export symbols. We will consider only one. I’m pretty sure that you will find the rest on the web.</w:t>
+      </w:r>
+    </w:p>
+    <w:p>
+      <w:r>
+        <w:t xml:space="preserve"> </w:t>
+      </w:r>
+    </w:p>
+    <w:p>
+      <w:proofErr w:type="gramStart"/>
+      <w:r>
+        <w:t>Slide 29.</w:t>
+      </w:r>
+      <w:proofErr w:type="gramEnd"/>
+    </w:p>
+    <w:p/>
+    <w:p>
+      <w:r>
+        <w:t>Shared libraries also can be used similar to static libraries. You can specify whether you want to link it on compile-time or in runtime. We will consider those examples, so don’t worry.</w:t>
+      </w:r>
+    </w:p>
+    <w:p>
+      <w:r>
+        <w:t xml:space="preserve">Static linkage means that you want to use shared library during the whole lifetime of your application. It will be loaded with your application and unloaded when your application will finish. </w:t>
+      </w:r>
+    </w:p>
+    <w:p>
+      <w:r>
+        <w:lastRenderedPageBreak/>
+        <w:t>As you can see here we building shared library first. And say to linker that to create static dependency from the shared library.</w:t>
+      </w:r>
+    </w:p>
+    <w:p>
+      <w:r>
+        <w:t xml:space="preserve">Please note, that symbols found in shared library are not included into executable. Instead of it name of the symbols are placed. Why? </w:t>
+      </w:r>
+      <w:proofErr w:type="gramStart"/>
+      <w:r>
+        <w:t>Simply because at compile time we don’t know the exact address of the function inside shared library.</w:t>
+      </w:r>
+      <w:proofErr w:type="gramEnd"/>
+      <w:r>
+        <w:t xml:space="preserve"> It is not even loaded into the memory.</w:t>
+      </w:r>
+    </w:p>
+    <w:p>
+      <w:r>
+        <w:t>This additional stage is done when loading shared library into the memory. Now we can put the physical addresses from shared memory. In simple words there is additional stage for the linker.</w:t>
+      </w:r>
+    </w:p>
+    <w:p/>
+    <w:p>
+      <w:proofErr w:type="gramStart"/>
+      <w:r>
+        <w:t>Slide 30.</w:t>
+      </w:r>
+      <w:proofErr w:type="gramEnd"/>
+    </w:p>
+    <w:p/>
+    <w:p>
+      <w:r>
+        <w:t>Let’s consider example of static linking of shared library. Please sorry for a little bit confusing, but from now I will use the terms shared library and dynamic library and will mean the same thing both for Linux and Windows.</w:t>
+      </w:r>
+    </w:p>
+    <w:p>
+      <w:r>
+        <w:t xml:space="preserve">We have shared library that has function </w:t>
+      </w:r>
+      <w:proofErr w:type="spellStart"/>
+      <w:r>
+        <w:t>main_</w:t>
+      </w:r>
+      <w:proofErr w:type="gramStart"/>
+      <w:r>
+        <w:t>DLL</w:t>
+      </w:r>
+      <w:proofErr w:type="spellEnd"/>
+      <w:r>
+        <w:t>(</w:t>
+      </w:r>
+      <w:proofErr w:type="gramEnd"/>
+      <w:r>
+        <w:t xml:space="preserve">). And we have executable with function </w:t>
+      </w:r>
+      <w:proofErr w:type="gramStart"/>
+      <w:r>
+        <w:t>main(</w:t>
+      </w:r>
+      <w:proofErr w:type="gramEnd"/>
+      <w:r>
+        <w:t>).</w:t>
+      </w:r>
+    </w:p>
+    <w:p/>
+    <w:p>
+      <w:proofErr w:type="gramStart"/>
+      <w:r>
+        <w:t>Slide 31.</w:t>
+      </w:r>
+      <w:proofErr w:type="gramEnd"/>
+    </w:p>
+    <w:p/>
+    <w:p>
+      <w:r>
+        <w:t xml:space="preserve">To build shared library you don’t need to use </w:t>
+      </w:r>
+      <w:proofErr w:type="spellStart"/>
+      <w:r>
+        <w:t>ar</w:t>
+      </w:r>
+      <w:proofErr w:type="spellEnd"/>
+      <w:r>
+        <w:t xml:space="preserve"> tool, but you need to specify –shared parameter and link it to your executable in the way similar to static library.</w:t>
+      </w:r>
+    </w:p>
+    <w:p>
+      <w:proofErr w:type="gramStart"/>
+      <w:r>
+        <w:t xml:space="preserve">This </w:t>
+      </w:r>
+      <w:r>
+        <w:t>LD_LIBRARY_PATH</w:t>
+      </w:r>
+      <w:r>
+        <w:t xml:space="preserve"> environment variable specify</w:t>
+      </w:r>
+      <w:proofErr w:type="gramEnd"/>
+      <w:r>
+        <w:t xml:space="preserve"> the path where OS will search for your shared libraries.</w:t>
+      </w:r>
+    </w:p>
+    <w:p/>
+    <w:p>
+      <w:proofErr w:type="gramStart"/>
+      <w:r>
+        <w:t>Slide 32.</w:t>
+      </w:r>
+      <w:proofErr w:type="gramEnd"/>
+    </w:p>
+    <w:p/>
+    <w:p>
+      <w:r>
+        <w:t xml:space="preserve">I would like to introduce new tool that you can use for your analysis. </w:t>
+      </w:r>
+      <w:proofErr w:type="gramStart"/>
+      <w:r>
+        <w:t>It’s</w:t>
+      </w:r>
+      <w:proofErr w:type="gramEnd"/>
+      <w:r>
+        <w:t xml:space="preserve"> name is </w:t>
+      </w:r>
+      <w:proofErr w:type="spellStart"/>
+      <w:r>
         <w:t>ldd</w:t>
       </w:r>
       <w:proofErr w:type="spellEnd"/>
       <w:r>
-        <w:rPr>
-          <w:highlight w:val="yellow"/>
-        </w:rPr>
-        <w:t xml:space="preserve">. </w:t>
-      </w:r>
-      <w:proofErr w:type="gramStart"/>
-      <w:r>
-        <w:rPr>
-          <w:highlight w:val="yellow"/>
-        </w:rPr>
-        <w:t xml:space="preserve">In article on </w:t>
-      </w:r>
-      <w:proofErr w:type="spellStart"/>
-      <w:r>
-        <w:rPr>
-          <w:highlight w:val="yellow"/>
-        </w:rPr>
-        <w:t>habr</w:t>
-      </w:r>
-      <w:proofErr w:type="spellEnd"/>
-      <w:r>
-        <w:rPr>
-          <w:highlight w:val="yellow"/>
-        </w:rPr>
-        <w:t>.</w:t>
-      </w:r>
-      <w:proofErr w:type="gramEnd"/>
-    </w:p>
-    <w:p>
-      <w:r>
-        <w:rPr>
-          <w:highlight w:val="yellow"/>
-        </w:rPr>
-        <w:t>Maybe find another name for hereditary disease</w:t>
-      </w:r>
-    </w:p>
+        <w:t>. It shows all static dependencies of your application. If you such error…</w:t>
+      </w:r>
+    </w:p>
+    <w:p/>
+    <w:p>
+      <w:proofErr w:type="gramStart"/>
+      <w:r>
+        <w:t>Slide 33.</w:t>
+      </w:r>
+      <w:proofErr w:type="gramEnd"/>
+    </w:p>
+    <w:p/>
+    <w:p>
+      <w:r>
+        <w:lastRenderedPageBreak/>
+        <w:t>Ok, so now let’s look on dynamic linkage.</w:t>
+      </w:r>
+    </w:p>
+    <w:p>
+      <w:r>
+        <w:t>Dynamic linkage means that you want to use shared library only during some period of the lifetime of your application.</w:t>
+      </w:r>
+    </w:p>
+    <w:p>
+      <w:r>
+        <w:t>Here you can see that there is no dependency between those components on the compilation stage. And all dependencies are visible only in the code.</w:t>
+      </w:r>
+    </w:p>
+    <w:p>
+      <w:r>
+        <w:t>We can manipulate loading, using and unloading of the library from the code.</w:t>
+      </w:r>
+    </w:p>
+    <w:p/>
+    <w:p>
+      <w:proofErr w:type="gramStart"/>
+      <w:r>
+        <w:t>Slide 34.</w:t>
+      </w:r>
+      <w:proofErr w:type="gramEnd"/>
+    </w:p>
+    <w:p/>
+    <w:p>
+      <w:r>
+        <w:t>Here we should add extern C qualifier for our function inside shared library. Because in C++ the symbol names are mangled and we won’t do that we won’t be able to call this function. I will just say few words, that this qualifier force compiler not to decorate names of our symbols.</w:t>
+      </w:r>
+    </w:p>
+    <w:p>
+      <w:r>
+        <w:t>More information you can find on the web.</w:t>
+      </w:r>
+    </w:p>
+    <w:p/>
+    <w:p>
+      <w:proofErr w:type="gramStart"/>
+      <w:r>
+        <w:t>Slide 35.</w:t>
+      </w:r>
+      <w:proofErr w:type="gramEnd"/>
+    </w:p>
+    <w:p/>
+    <w:p>
+      <w:r>
+        <w:t xml:space="preserve">And actually here is the code for </w:t>
+      </w:r>
+      <w:r>
+        <w:t xml:space="preserve">loading library and invoking </w:t>
+      </w:r>
+      <w:proofErr w:type="spellStart"/>
+      <w:r>
+        <w:t>main_</w:t>
+      </w:r>
+      <w:proofErr w:type="gramStart"/>
+      <w:r>
+        <w:t>DLL</w:t>
+      </w:r>
+      <w:proofErr w:type="spellEnd"/>
+      <w:r>
+        <w:t>(</w:t>
+      </w:r>
+      <w:proofErr w:type="gramEnd"/>
+      <w:r>
+        <w:t>) from it.</w:t>
+      </w:r>
+    </w:p>
+    <w:p/>
+    <w:p>
+      <w:proofErr w:type="gramStart"/>
+      <w:r>
+        <w:t>Slide 36.</w:t>
+      </w:r>
+      <w:proofErr w:type="gramEnd"/>
+    </w:p>
+    <w:p/>
+    <w:p>
+      <w:r>
+        <w:t xml:space="preserve">And here is the compilation steps that we need to make. As you can see we only loading ld which includes functions like </w:t>
+      </w:r>
+      <w:proofErr w:type="spellStart"/>
+      <w:proofErr w:type="gramStart"/>
+      <w:r>
+        <w:t>dlopen</w:t>
+      </w:r>
+      <w:proofErr w:type="spellEnd"/>
+      <w:r>
+        <w:t>(</w:t>
+      </w:r>
+      <w:proofErr w:type="gramEnd"/>
+      <w:r>
+        <w:t xml:space="preserve">) and </w:t>
+      </w:r>
+      <w:proofErr w:type="spellStart"/>
+      <w:r>
+        <w:t>dlsym</w:t>
+      </w:r>
+      <w:proofErr w:type="spellEnd"/>
+      <w:r>
+        <w:t>().</w:t>
+      </w:r>
+    </w:p>
+    <w:p/>
+    <w:p>
+      <w:proofErr w:type="gramStart"/>
+      <w:r>
+        <w:t>Slide 37.</w:t>
+      </w:r>
+      <w:proofErr w:type="gramEnd"/>
+    </w:p>
+    <w:p/>
+    <w:p/>
+    <w:p/>
     <w:p>
       <w:pPr>
         <w:rPr>
+          <w:highlight w:val="yellow"/>
+        </w:rPr>
+      </w:pPr>
+    </w:p>
+    <w:p>
+      <w:r>
+        <w:rPr>
+          <w:highlight w:val="yellow"/>
+        </w:rPr>
+        <w:t xml:space="preserve">Maybe find another name for hereditary </w:t>
+      </w:r>
+      <w:r>
+        <w:rPr>
+          <w:highlight w:val="yellow"/>
+        </w:rPr>
+        <w:t>disease</w:t>
+      </w:r>
+      <w:r>
+        <w:rPr>
+          <w:highlight w:val="yellow"/>
+        </w:rPr>
+        <w:t xml:space="preserve"> and static member mess up</w:t>
+      </w:r>
+    </w:p>
+    <w:p>
+      <w:pPr>
+        <w:rPr>
           <w:lang w:val="ru-RU"/>
         </w:rPr>
       </w:pPr>
@@ -1443,6 +1859,7 @@
       <w:r>
         <w:rPr>
           <w:highlight w:val="yellow"/>
+          <w:lang w:val="ru-RU"/>
         </w:rPr>
         <w:t xml:space="preserve"> </w:t>
       </w:r>
@@ -1456,6 +1873,7 @@
       <w:r>
         <w:rPr>
           <w:highlight w:val="yellow"/>
+          <w:lang w:val="ru-RU"/>
         </w:rPr>
         <w:t xml:space="preserve"> </w:t>
       </w:r>
@@ -1469,6 +1887,7 @@
       <w:r>
         <w:rPr>
           <w:highlight w:val="yellow"/>
+          <w:lang w:val="ru-RU"/>
         </w:rPr>
         <w:t xml:space="preserve"> </w:t>
       </w:r>
@@ -1794,6 +2213,22 @@
     <w:uiPriority w:val="99"/>
     <w:semiHidden/>
     <w:unhideWhenUsed/>
+  </w:style>
+  <w:style w:type="paragraph" w:styleId="NormalWeb">
+    <w:name w:val="Normal (Web)"/>
+    <w:basedOn w:val="Normal"/>
+    <w:uiPriority w:val="99"/>
+    <w:semiHidden/>
+    <w:unhideWhenUsed/>
+    <w:rsid w:val="00002CED"/>
+    <w:pPr>
+      <w:spacing w:before="100" w:beforeAutospacing="1" w:after="100" w:afterAutospacing="1" w:line="240" w:lineRule="auto"/>
+    </w:pPr>
+    <w:rPr>
+      <w:rFonts w:ascii="Times New Roman" w:eastAsia="Times New Roman" w:hAnsi="Times New Roman" w:cs="Times New Roman"/>
+      <w:sz w:val="24"/>
+      <w:szCs w:val="24"/>
+    </w:rPr>
   </w:style>
 </w:styles>
 </file>

</xml_diff>